<commit_message>
BLE Messages are sent through my controlpy script
</commit_message>
<xml_diff>
--- a/andrew/Report4.docx
+++ b/andrew/Report4.docx
@@ -8,12 +8,44 @@
       </w:r>
     </w:p>
     <w:p>
-      <w:r>
-        <w:t>Made a UI App using PyQT (Linux or Windows deployable) to programmatically write the role ID’s to SD Cards, and to burn Raspberry Images. (We may remove the burning the raspberry image and instead choose to burn the raspberry images to all the sd cards first, and then have this program only write roleid’s…)</w:t>
+      <w:pPr>
+        <w:pStyle w:val="ListParagraph"/>
+        <w:numPr>
+          <w:ilvl w:val="0"/>
+          <w:numId w:val="1"/>
+        </w:numPr>
+      </w:pPr>
+      <w:r>
+        <w:t xml:space="preserve">Made a UI App using </w:t>
+      </w:r>
+      <w:proofErr w:type="spellStart"/>
+      <w:r>
+        <w:t>PyQT</w:t>
+      </w:r>
+      <w:proofErr w:type="spellEnd"/>
+      <w:r>
+        <w:t xml:space="preserve"> (Linux or Windows deployable) to programmatically write the role ID’s to SD Cards, and to burn Raspberry Images. (We may remove the burning the raspberry image and instead choose to burn the raspberry images to all the </w:t>
+      </w:r>
+      <w:proofErr w:type="spellStart"/>
+      <w:r>
+        <w:t>sd</w:t>
+      </w:r>
+      <w:proofErr w:type="spellEnd"/>
+      <w:r>
+        <w:t xml:space="preserve"> cards first, and then have this program only write </w:t>
+      </w:r>
+      <w:proofErr w:type="spellStart"/>
+      <w:r>
+        <w:t>roleid’s</w:t>
+      </w:r>
+      <w:proofErr w:type="spellEnd"/>
+      <w:r>
+        <w:t>…)</w:t>
       </w:r>
     </w:p>
     <w:p>
       <w:pPr>
+        <w:pStyle w:val="ListParagraph"/>
         <w:jc w:val="center"/>
       </w:pPr>
       <w:r>
@@ -36,7 +68,7 @@
                     <pic:cNvPicPr/>
                   </pic:nvPicPr>
                   <pic:blipFill>
-                    <a:blip r:embed="rId4"/>
+                    <a:blip r:embed="rId5"/>
                     <a:stretch>
                       <a:fillRect/>
                     </a:stretch>
@@ -56,16 +88,50 @@
           </wp:inline>
         </w:drawing>
       </w:r>
+    </w:p>
+    <w:p>
+      <w:pPr>
+        <w:pStyle w:val="ListParagraph"/>
+        <w:numPr>
+          <w:ilvl w:val="0"/>
+          <w:numId w:val="1"/>
+        </w:numPr>
+      </w:pPr>
+      <w:r>
+        <w:t>In the backend of my WebApp for synchronization, I added the BLE code changes.</w:t>
+      </w:r>
+      <w:r>
+        <w:t xml:space="preserve"> So now hitting the button from the frontend will now trigger a BLE event corresponding to telling a device what color he will be displaying.</w:t>
+      </w:r>
+    </w:p>
+    <w:p>
+      <w:r>
+        <w:t>Action Items for Next Week:</w:t>
+      </w:r>
+    </w:p>
+    <w:p>
+      <w:pPr>
+        <w:pStyle w:val="ListParagraph"/>
+        <w:numPr>
+          <w:ilvl w:val="0"/>
+          <w:numId w:val="1"/>
+        </w:numPr>
+      </w:pPr>
+      <w:r>
+        <w:t xml:space="preserve">Finalize integration / testing of my </w:t>
+      </w:r>
+      <w:proofErr w:type="spellStart"/>
+      <w:r>
+        <w:t>webapp</w:t>
+      </w:r>
+      <w:proofErr w:type="spellEnd"/>
+      <w:r>
+        <w:t xml:space="preserve"> to listening Pi’s.</w:t>
+      </w:r>
+    </w:p>
+    <w:p>
       <w:bookmarkStart w:id="0" w:name="_GoBack"/>
       <w:bookmarkEnd w:id="0"/>
-    </w:p>
-    <w:p>
-      <w:r>
-        <w:t>In the backend of my WebApp for synchronization, I added the BLE code changes.</w:t>
-      </w:r>
-      <w:r>
-        <w:t xml:space="preserve"> So now hitting the button from the frontend will now trigger a BLE event corresponding to telling a device what color he will be displaying.</w:t>
-      </w:r>
     </w:p>
     <w:sectPr>
       <w:pgSz w:w="12240" w:h="15840"/>
@@ -75,6 +141,127 @@
     </w:sectPr>
   </w:body>
 </w:document>
+</file>
+
+<file path=word/numbering.xml><?xml version="1.0" encoding="utf-8"?>
+<w:numbering xmlns:wpc="http://schemas.microsoft.com/office/word/2010/wordprocessingCanvas" xmlns:cx="http://schemas.microsoft.com/office/drawing/2014/chartex" xmlns:cx1="http://schemas.microsoft.com/office/drawing/2015/9/8/chartex" xmlns:cx2="http://schemas.microsoft.com/office/drawing/2015/10/21/chartex" xmlns:cx3="http://schemas.microsoft.com/office/drawing/2016/5/9/chartex" xmlns:cx4="http://schemas.microsoft.com/office/drawing/2016/5/10/chartex" xmlns:cx5="http://schemas.microsoft.com/office/drawing/2016/5/11/chartex" xmlns:cx6="http://schemas.microsoft.com/office/drawing/2016/5/12/chartex" xmlns:cx7="http://schemas.microsoft.com/office/drawing/2016/5/13/chartex" xmlns:cx8="http://schemas.microsoft.com/office/drawing/2016/5/14/chartex" xmlns:mc="http://schemas.openxmlformats.org/markup-compatibility/2006" xmlns:aink="http://schemas.microsoft.com/office/drawing/2016/ink" xmlns:am3d="http://schemas.microsoft.com/office/drawing/2017/model3d" xmlns:o="urn:schemas-microsoft-com:office:office" xmlns:r="http://schemas.openxmlformats.org/officeDocument/2006/relationships" xmlns:m="http://schemas.openxmlformats.org/officeDocument/2006/math" xmlns:v="urn:schemas-microsoft-com:vml" xmlns:wp14="http://schemas.microsoft.com/office/word/2010/wordprocessingDrawing" xmlns:wp="http://schemas.openxmlformats.org/drawingml/2006/wordprocessingDrawing" xmlns:w10="urn:schemas-microsoft-com:office:word" xmlns:w="http://schemas.openxmlformats.org/wordprocessingml/2006/main" xmlns:w14="http://schemas.microsoft.com/office/word/2010/wordml" xmlns:w15="http://schemas.microsoft.com/office/word/2012/wordml" xmlns:w16cid="http://schemas.microsoft.com/office/word/2016/wordml/cid" xmlns:w16se="http://schemas.microsoft.com/office/word/2015/wordml/symex" xmlns:wpg="http://schemas.microsoft.com/office/word/2010/wordprocessingGroup" xmlns:wpi="http://schemas.microsoft.com/office/word/2010/wordprocessingInk" xmlns:wne="http://schemas.microsoft.com/office/word/2006/wordml" xmlns:wps="http://schemas.microsoft.com/office/word/2010/wordprocessingShape" mc:Ignorable="w14 w15 w16se w16cid wp14">
+  <w:abstractNum w:abstractNumId="0" w15:restartNumberingAfterBreak="0">
+    <w:nsid w:val="7C133B27"/>
+    <w:multiLevelType w:val="hybridMultilevel"/>
+    <w:tmpl w:val="105260E2"/>
+    <w:lvl w:ilvl="0" w:tplc="04090001">
+      <w:start w:val="1"/>
+      <w:numFmt w:val="bullet"/>
+      <w:lvlText w:val=""/>
+      <w:lvlJc w:val="left"/>
+      <w:pPr>
+        <w:ind w:left="720" w:hanging="360"/>
+      </w:pPr>
+      <w:rPr>
+        <w:rFonts w:ascii="Symbol" w:hAnsi="Symbol" w:hint="default"/>
+      </w:rPr>
+    </w:lvl>
+    <w:lvl w:ilvl="1" w:tplc="04090003" w:tentative="1">
+      <w:start w:val="1"/>
+      <w:numFmt w:val="bullet"/>
+      <w:lvlText w:val="o"/>
+      <w:lvlJc w:val="left"/>
+      <w:pPr>
+        <w:ind w:left="1440" w:hanging="360"/>
+      </w:pPr>
+      <w:rPr>
+        <w:rFonts w:ascii="Courier New" w:hAnsi="Courier New" w:cs="Courier New" w:hint="default"/>
+      </w:rPr>
+    </w:lvl>
+    <w:lvl w:ilvl="2" w:tplc="04090005" w:tentative="1">
+      <w:start w:val="1"/>
+      <w:numFmt w:val="bullet"/>
+      <w:lvlText w:val=""/>
+      <w:lvlJc w:val="left"/>
+      <w:pPr>
+        <w:ind w:left="2160" w:hanging="360"/>
+      </w:pPr>
+      <w:rPr>
+        <w:rFonts w:ascii="Wingdings" w:hAnsi="Wingdings" w:hint="default"/>
+      </w:rPr>
+    </w:lvl>
+    <w:lvl w:ilvl="3" w:tplc="04090001" w:tentative="1">
+      <w:start w:val="1"/>
+      <w:numFmt w:val="bullet"/>
+      <w:lvlText w:val=""/>
+      <w:lvlJc w:val="left"/>
+      <w:pPr>
+        <w:ind w:left="2880" w:hanging="360"/>
+      </w:pPr>
+      <w:rPr>
+        <w:rFonts w:ascii="Symbol" w:hAnsi="Symbol" w:hint="default"/>
+      </w:rPr>
+    </w:lvl>
+    <w:lvl w:ilvl="4" w:tplc="04090003" w:tentative="1">
+      <w:start w:val="1"/>
+      <w:numFmt w:val="bullet"/>
+      <w:lvlText w:val="o"/>
+      <w:lvlJc w:val="left"/>
+      <w:pPr>
+        <w:ind w:left="3600" w:hanging="360"/>
+      </w:pPr>
+      <w:rPr>
+        <w:rFonts w:ascii="Courier New" w:hAnsi="Courier New" w:cs="Courier New" w:hint="default"/>
+      </w:rPr>
+    </w:lvl>
+    <w:lvl w:ilvl="5" w:tplc="04090005" w:tentative="1">
+      <w:start w:val="1"/>
+      <w:numFmt w:val="bullet"/>
+      <w:lvlText w:val=""/>
+      <w:lvlJc w:val="left"/>
+      <w:pPr>
+        <w:ind w:left="4320" w:hanging="360"/>
+      </w:pPr>
+      <w:rPr>
+        <w:rFonts w:ascii="Wingdings" w:hAnsi="Wingdings" w:hint="default"/>
+      </w:rPr>
+    </w:lvl>
+    <w:lvl w:ilvl="6" w:tplc="04090001" w:tentative="1">
+      <w:start w:val="1"/>
+      <w:numFmt w:val="bullet"/>
+      <w:lvlText w:val=""/>
+      <w:lvlJc w:val="left"/>
+      <w:pPr>
+        <w:ind w:left="5040" w:hanging="360"/>
+      </w:pPr>
+      <w:rPr>
+        <w:rFonts w:ascii="Symbol" w:hAnsi="Symbol" w:hint="default"/>
+      </w:rPr>
+    </w:lvl>
+    <w:lvl w:ilvl="7" w:tplc="04090003" w:tentative="1">
+      <w:start w:val="1"/>
+      <w:numFmt w:val="bullet"/>
+      <w:lvlText w:val="o"/>
+      <w:lvlJc w:val="left"/>
+      <w:pPr>
+        <w:ind w:left="5760" w:hanging="360"/>
+      </w:pPr>
+      <w:rPr>
+        <w:rFonts w:ascii="Courier New" w:hAnsi="Courier New" w:cs="Courier New" w:hint="default"/>
+      </w:rPr>
+    </w:lvl>
+    <w:lvl w:ilvl="8" w:tplc="04090005" w:tentative="1">
+      <w:start w:val="1"/>
+      <w:numFmt w:val="bullet"/>
+      <w:lvlText w:val=""/>
+      <w:lvlJc w:val="left"/>
+      <w:pPr>
+        <w:ind w:left="6480" w:hanging="360"/>
+      </w:pPr>
+      <w:rPr>
+        <w:rFonts w:ascii="Wingdings" w:hAnsi="Wingdings" w:hint="default"/>
+      </w:rPr>
+    </w:lvl>
+  </w:abstractNum>
+  <w:num w:numId="1">
+    <w:abstractNumId w:val="0"/>
+  </w:num>
+</w:numbering>
 </file>
 
 <file path=word/styles.xml><?xml version="1.0" encoding="utf-8"?>
@@ -500,6 +687,17 @@
     <w:semiHidden/>
     <w:unhideWhenUsed/>
   </w:style>
+  <w:style w:type="paragraph" w:styleId="ListParagraph">
+    <w:name w:val="List Paragraph"/>
+    <w:basedOn w:val="Normal"/>
+    <w:uiPriority w:val="34"/>
+    <w:qFormat/>
+    <w:rsid w:val="006F0F38"/>
+    <w:pPr>
+      <w:ind w:left="720"/>
+      <w:contextualSpacing/>
+    </w:pPr>
+  </w:style>
 </w:styles>
 </file>
 

</xml_diff>